<commit_message>
updated week 5 snapshot
</commit_message>
<xml_diff>
--- a/Project_Management/snapshot_week05_CYCIN11PG.docx
+++ b/Project_Management/snapshot_week05_CYCIN11PG.docx
@@ -189,19 +189,7 @@
         <w:rPr>
           <w:rStyle w:val="eop"/>
         </w:rPr>
-        <w:t xml:space="preserve">a1784310 </w:t>
-      </w:r>
-      <w:r>
-        <w:rPr>
-          <w:rStyle w:val="eop"/>
-        </w:rPr>
-        <w:t>Yiming</w:t>
-      </w:r>
-      <w:r>
-        <w:rPr>
-          <w:rStyle w:val="eop"/>
-        </w:rPr>
-        <w:t xml:space="preserve"> Chen</w:t>
+        <w:t>a1784310 Yiming Chen</w:t>
       </w:r>
     </w:p>
     <w:p>
@@ -472,11 +460,12 @@
       <w:r>
         <w:rPr>
           <w:rFonts w:ascii="Times New Roman" w:eastAsia="Times New Roman" w:hAnsi="Times New Roman" w:cs="Times New Roman"/>
+          <w:noProof/>
         </w:rPr>
         <w:drawing>
-          <wp:inline distT="0" distB="0" distL="0" distR="0" wp14:anchorId="48FD4643" wp14:editId="377D4930">
-            <wp:extent cx="3353268" cy="3715268"/>
-            <wp:effectExtent l="0" t="0" r="0" b="0"/>
+          <wp:inline distT="0" distB="0" distL="0" distR="0" wp14:anchorId="48FD4643" wp14:editId="7F80D180">
+            <wp:extent cx="2357387" cy="2611877"/>
+            <wp:effectExtent l="0" t="0" r="5080" b="0"/>
             <wp:docPr id="1" name="Picture 1"/>
             <wp:cNvGraphicFramePr>
               <a:graphicFrameLocks xmlns:a="http://schemas.openxmlformats.org/drawingml/2006/main" noChangeAspect="1"/>
@@ -497,7 +486,7 @@
                   <pic:spPr>
                     <a:xfrm>
                       <a:off x="0" y="0"/>
-                      <a:ext cx="3353268" cy="3715268"/>
+                      <a:ext cx="2369831" cy="2625665"/>
                     </a:xfrm>
                     <a:prstGeom prst="rect">
                       <a:avLst/>
@@ -537,13 +526,20 @@
     <w:p>
       <w:pPr>
         <w:spacing w:after="0" w:line="360" w:lineRule="auto"/>
-      </w:pPr>
-      <w:r>
+        <w:rPr>
+          <w:rFonts w:ascii="Times New Roman" w:hAnsi="Times New Roman" w:cs="Times New Roman"/>
+        </w:rPr>
+      </w:pPr>
+      <w:r>
+        <w:rPr>
+          <w:rFonts w:ascii="Times New Roman" w:hAnsi="Times New Roman" w:cs="Times New Roman"/>
+          <w:noProof/>
+        </w:rPr>
         <w:drawing>
-          <wp:inline distT="0" distB="0" distL="0" distR="0" wp14:anchorId="40847633" wp14:editId="7A79867C">
-            <wp:extent cx="5943600" cy="2463800"/>
-            <wp:effectExtent l="0" t="0" r="0" b="0"/>
-            <wp:docPr id="2" name="Picture 2"/>
+          <wp:inline distT="0" distB="0" distL="0" distR="0" wp14:anchorId="59292BD4" wp14:editId="586A0403">
+            <wp:extent cx="5943600" cy="2867660"/>
+            <wp:effectExtent l="0" t="0" r="0" b="8890"/>
+            <wp:docPr id="3" name="Picture 3" descr="Graphical user interface, application, Word&#10;&#10;Description automatically generated"/>
             <wp:cNvGraphicFramePr>
               <a:graphicFrameLocks xmlns:a="http://schemas.openxmlformats.org/drawingml/2006/main" noChangeAspect="1"/>
             </wp:cNvGraphicFramePr>
@@ -551,7 +547,7 @@
               <a:graphicData uri="http://schemas.openxmlformats.org/drawingml/2006/picture">
                 <pic:pic xmlns:pic="http://schemas.openxmlformats.org/drawingml/2006/picture">
                   <pic:nvPicPr>
-                    <pic:cNvPr id="1" name=""/>
+                    <pic:cNvPr id="3" name="Picture 3" descr="Graphical user interface, application, Word&#10;&#10;Description automatically generated"/>
                     <pic:cNvPicPr/>
                   </pic:nvPicPr>
                   <pic:blipFill>
@@ -563,7 +559,7 @@
                   <pic:spPr>
                     <a:xfrm>
                       <a:off x="0" y="0"/>
-                      <a:ext cx="5943600" cy="2463800"/>
+                      <a:ext cx="5943600" cy="2867660"/>
                     </a:xfrm>
                     <a:prstGeom prst="rect">
                       <a:avLst/>
@@ -623,7 +619,10 @@
           <w:szCs w:val="30"/>
         </w:rPr>
       </w:pPr>
-      <w:r>
+    </w:p>
+    <w:p>
+      <w:pPr>
+        <w:spacing w:line="360" w:lineRule="auto"/>
         <w:rPr>
           <w:rFonts w:ascii="Times New Roman" w:eastAsia="Times New Roman" w:hAnsi="Times New Roman" w:cs="Times New Roman"/>
           <w:b/>
@@ -631,6 +630,27 @@
           <w:sz w:val="30"/>
           <w:szCs w:val="30"/>
         </w:rPr>
+      </w:pPr>
+    </w:p>
+    <w:p>
+      <w:pPr>
+        <w:spacing w:line="360" w:lineRule="auto"/>
+        <w:rPr>
+          <w:rFonts w:ascii="Times New Roman" w:eastAsia="Times New Roman" w:hAnsi="Times New Roman" w:cs="Times New Roman"/>
+          <w:b/>
+          <w:bCs/>
+          <w:sz w:val="30"/>
+          <w:szCs w:val="30"/>
+        </w:rPr>
+      </w:pPr>
+      <w:r>
+        <w:rPr>
+          <w:rFonts w:ascii="Times New Roman" w:eastAsia="Times New Roman" w:hAnsi="Times New Roman" w:cs="Times New Roman"/>
+          <w:b/>
+          <w:bCs/>
+          <w:sz w:val="30"/>
+          <w:szCs w:val="30"/>
+        </w:rPr>
         <w:lastRenderedPageBreak/>
         <w:t>Sprint Backlog and User Stories</w:t>
       </w:r>
@@ -646,12 +666,13 @@
       <w:r>
         <w:rPr>
           <w:rFonts w:ascii="Times New Roman" w:eastAsia="Times New Roman" w:hAnsi="Times New Roman" w:cs="Times New Roman"/>
+          <w:noProof/>
         </w:rPr>
         <w:drawing>
-          <wp:inline distT="0" distB="0" distL="0" distR="0" wp14:anchorId="59883472" wp14:editId="5950EAEE">
-            <wp:extent cx="3153215" cy="5410955"/>
+          <wp:inline distT="0" distB="0" distL="0" distR="0" wp14:anchorId="5F4C1ACC" wp14:editId="05ACED8A">
+            <wp:extent cx="2847996" cy="1771663"/>
             <wp:effectExtent l="0" t="0" r="9525" b="0"/>
-            <wp:docPr id="5" name="Picture 5" descr="Graphical user interface, text, application&#10;&#10;Description automatically generated"/>
+            <wp:docPr id="4" name="Picture 4" descr="Graphical user interface, text, application&#10;&#10;Description automatically generated"/>
             <wp:cNvGraphicFramePr>
               <a:graphicFrameLocks xmlns:a="http://schemas.openxmlformats.org/drawingml/2006/main" noChangeAspect="1"/>
             </wp:cNvGraphicFramePr>
@@ -659,7 +680,7 @@
               <a:graphicData uri="http://schemas.openxmlformats.org/drawingml/2006/picture">
                 <pic:pic xmlns:pic="http://schemas.openxmlformats.org/drawingml/2006/picture">
                   <pic:nvPicPr>
-                    <pic:cNvPr id="5" name="Picture 5" descr="Graphical user interface, text, application&#10;&#10;Description automatically generated"/>
+                    <pic:cNvPr id="4" name="Picture 4" descr="Graphical user interface, text, application&#10;&#10;Description automatically generated"/>
                     <pic:cNvPicPr/>
                   </pic:nvPicPr>
                   <pic:blipFill>
@@ -671,7 +692,7 @@
                   <pic:spPr>
                     <a:xfrm>
                       <a:off x="0" y="0"/>
-                      <a:ext cx="3153215" cy="5410955"/>
+                      <a:ext cx="2847996" cy="1771663"/>
                     </a:xfrm>
                     <a:prstGeom prst="rect">
                       <a:avLst/>
@@ -702,7 +723,368 @@
     <w:p>
       <w:pPr>
         <w:spacing w:line="360" w:lineRule="auto"/>
-      </w:pPr>
+        <w:rPr>
+          <w:rFonts w:ascii="Times New Roman" w:hAnsi="Times New Roman" w:cs="Times New Roman"/>
+          <w:b/>
+          <w:bCs/>
+          <w:sz w:val="24"/>
+          <w:szCs w:val="24"/>
+          <w:u w:val="single"/>
+        </w:rPr>
+      </w:pPr>
+      <w:r>
+        <w:rPr>
+          <w:rFonts w:ascii="Times New Roman" w:hAnsi="Times New Roman" w:cs="Times New Roman"/>
+          <w:b/>
+          <w:bCs/>
+          <w:sz w:val="24"/>
+          <w:szCs w:val="24"/>
+          <w:u w:val="single"/>
+        </w:rPr>
+        <w:t>Current User Story</w:t>
+      </w:r>
+    </w:p>
+    <w:p>
+      <w:pPr>
+        <w:spacing w:line="360" w:lineRule="auto"/>
+        <w:rPr>
+          <w:rFonts w:ascii="Times New Roman" w:hAnsi="Times New Roman" w:cs="Times New Roman"/>
+          <w:sz w:val="24"/>
+          <w:szCs w:val="24"/>
+        </w:rPr>
+      </w:pPr>
+      <w:r>
+        <w:rPr>
+          <w:rFonts w:ascii="Times New Roman" w:hAnsi="Times New Roman" w:cs="Times New Roman"/>
+          <w:sz w:val="24"/>
+          <w:szCs w:val="24"/>
+        </w:rPr>
+        <w:t xml:space="preserve">As a coach, I would like to easily access the results from the team pursuit </w:t>
+      </w:r>
+      <w:proofErr w:type="spellStart"/>
+      <w:r>
+        <w:rPr>
+          <w:rFonts w:ascii="Times New Roman" w:hAnsi="Times New Roman" w:cs="Times New Roman"/>
+          <w:sz w:val="24"/>
+          <w:szCs w:val="24"/>
+        </w:rPr>
+        <w:t>optimisation</w:t>
+      </w:r>
+      <w:proofErr w:type="spellEnd"/>
+      <w:r>
+        <w:rPr>
+          <w:rFonts w:ascii="Times New Roman" w:hAnsi="Times New Roman" w:cs="Times New Roman"/>
+          <w:sz w:val="24"/>
+          <w:szCs w:val="24"/>
+        </w:rPr>
+        <w:t xml:space="preserve"> tool as a website or a desktop app, so that I can use it for my planning and present it to others.</w:t>
+      </w:r>
+    </w:p>
+    <w:p>
+      <w:pPr>
+        <w:spacing w:line="360" w:lineRule="auto"/>
+        <w:rPr>
+          <w:rFonts w:ascii="Times New Roman" w:hAnsi="Times New Roman" w:cs="Times New Roman"/>
+          <w:i/>
+          <w:iCs/>
+          <w:sz w:val="24"/>
+          <w:szCs w:val="24"/>
+        </w:rPr>
+      </w:pPr>
+      <w:r>
+        <w:rPr>
+          <w:rFonts w:ascii="Times New Roman" w:hAnsi="Times New Roman" w:cs="Times New Roman"/>
+          <w:i/>
+          <w:iCs/>
+          <w:sz w:val="24"/>
+          <w:szCs w:val="24"/>
+        </w:rPr>
+        <w:t>Acceptable Criteria</w:t>
+      </w:r>
+    </w:p>
+    <w:p>
+      <w:pPr>
+        <w:pStyle w:val="ListParagraph"/>
+        <w:numPr>
+          <w:ilvl w:val="0"/>
+          <w:numId w:val="5"/>
+        </w:numPr>
+        <w:spacing w:line="360" w:lineRule="auto"/>
+        <w:rPr>
+          <w:rFonts w:ascii="Times New Roman" w:hAnsi="Times New Roman" w:cs="Times New Roman"/>
+          <w:sz w:val="24"/>
+          <w:szCs w:val="24"/>
+        </w:rPr>
+      </w:pPr>
+      <w:r>
+        <w:rPr>
+          <w:rFonts w:ascii="Times New Roman" w:hAnsi="Times New Roman" w:cs="Times New Roman"/>
+          <w:color w:val="24292F"/>
+          <w:sz w:val="24"/>
+          <w:szCs w:val="24"/>
+          <w:shd w:val="clear" w:color="auto" w:fill="FFFFFF"/>
+        </w:rPr>
+        <w:t>user should be able to access the same result from the MATLAB code on a website / desktop app</w:t>
+      </w:r>
+    </w:p>
+    <w:p>
+      <w:pPr>
+        <w:pStyle w:val="ListParagraph"/>
+        <w:numPr>
+          <w:ilvl w:val="0"/>
+          <w:numId w:val="5"/>
+        </w:numPr>
+        <w:spacing w:line="360" w:lineRule="auto"/>
+        <w:rPr>
+          <w:rFonts w:ascii="Times New Roman" w:hAnsi="Times New Roman" w:cs="Times New Roman"/>
+          <w:sz w:val="24"/>
+          <w:szCs w:val="24"/>
+        </w:rPr>
+      </w:pPr>
+      <w:r>
+        <w:rPr>
+          <w:rFonts w:ascii="Times New Roman" w:hAnsi="Times New Roman" w:cs="Times New Roman"/>
+          <w:color w:val="24292F"/>
+          <w:sz w:val="24"/>
+          <w:szCs w:val="24"/>
+          <w:shd w:val="clear" w:color="auto" w:fill="FFFFFF"/>
+        </w:rPr>
+        <w:t>user should be able to load / upload data which the algorithm will use to calculate</w:t>
+      </w:r>
+    </w:p>
+    <w:p>
+      <w:pPr>
+        <w:pStyle w:val="ListParagraph"/>
+        <w:numPr>
+          <w:ilvl w:val="0"/>
+          <w:numId w:val="5"/>
+        </w:numPr>
+        <w:spacing w:line="360" w:lineRule="auto"/>
+        <w:rPr>
+          <w:rFonts w:ascii="Times New Roman" w:hAnsi="Times New Roman" w:cs="Times New Roman"/>
+          <w:sz w:val="24"/>
+          <w:szCs w:val="24"/>
+        </w:rPr>
+      </w:pPr>
+      <w:r>
+        <w:rPr>
+          <w:rFonts w:ascii="Times New Roman" w:hAnsi="Times New Roman" w:cs="Times New Roman"/>
+          <w:color w:val="24292F"/>
+          <w:sz w:val="24"/>
+          <w:szCs w:val="24"/>
+          <w:shd w:val="clear" w:color="auto" w:fill="FFFFFF"/>
+        </w:rPr>
+        <w:t xml:space="preserve">the website / app should give user a list of </w:t>
+      </w:r>
+      <w:proofErr w:type="gramStart"/>
+      <w:r>
+        <w:rPr>
+          <w:rFonts w:ascii="Times New Roman" w:hAnsi="Times New Roman" w:cs="Times New Roman"/>
+          <w:color w:val="24292F"/>
+          <w:sz w:val="24"/>
+          <w:szCs w:val="24"/>
+          <w:shd w:val="clear" w:color="auto" w:fill="FFFFFF"/>
+        </w:rPr>
+        <w:t>requirement</w:t>
+      </w:r>
+      <w:proofErr w:type="gramEnd"/>
+      <w:r>
+        <w:rPr>
+          <w:rFonts w:ascii="Times New Roman" w:hAnsi="Times New Roman" w:cs="Times New Roman"/>
+          <w:color w:val="24292F"/>
+          <w:sz w:val="24"/>
+          <w:szCs w:val="24"/>
+          <w:shd w:val="clear" w:color="auto" w:fill="FFFFFF"/>
+        </w:rPr>
+        <w:t xml:space="preserve"> for data input (e.g. type, column name, etc.)</w:t>
+      </w:r>
+    </w:p>
+    <w:p>
+      <w:pPr>
+        <w:pStyle w:val="ListParagraph"/>
+        <w:numPr>
+          <w:ilvl w:val="0"/>
+          <w:numId w:val="5"/>
+        </w:numPr>
+        <w:spacing w:line="360" w:lineRule="auto"/>
+        <w:rPr>
+          <w:rFonts w:ascii="Times New Roman" w:hAnsi="Times New Roman" w:cs="Times New Roman"/>
+          <w:sz w:val="24"/>
+          <w:szCs w:val="24"/>
+        </w:rPr>
+      </w:pPr>
+      <w:r>
+        <w:rPr>
+          <w:rFonts w:ascii="Times New Roman" w:hAnsi="Times New Roman" w:cs="Times New Roman"/>
+          <w:color w:val="24292F"/>
+          <w:sz w:val="24"/>
+          <w:szCs w:val="24"/>
+          <w:shd w:val="clear" w:color="auto" w:fill="FFFFFF"/>
+        </w:rPr>
+        <w:t xml:space="preserve">instead of hard-coding, user should be able to input variables to be </w:t>
+      </w:r>
+      <w:proofErr w:type="spellStart"/>
+      <w:r>
+        <w:rPr>
+          <w:rFonts w:ascii="Times New Roman" w:hAnsi="Times New Roman" w:cs="Times New Roman"/>
+          <w:color w:val="24292F"/>
+          <w:sz w:val="24"/>
+          <w:szCs w:val="24"/>
+          <w:shd w:val="clear" w:color="auto" w:fill="FFFFFF"/>
+        </w:rPr>
+        <w:t>optimised</w:t>
+      </w:r>
+      <w:proofErr w:type="spellEnd"/>
+      <w:r>
+        <w:rPr>
+          <w:rFonts w:ascii="Times New Roman" w:hAnsi="Times New Roman" w:cs="Times New Roman"/>
+          <w:color w:val="24292F"/>
+          <w:sz w:val="24"/>
+          <w:szCs w:val="24"/>
+          <w:shd w:val="clear" w:color="auto" w:fill="FFFFFF"/>
+        </w:rPr>
+        <w:t xml:space="preserve"> through html form / other means</w:t>
+      </w:r>
+    </w:p>
+    <w:p>
+      <w:pPr>
+        <w:pStyle w:val="ListParagraph"/>
+        <w:numPr>
+          <w:ilvl w:val="0"/>
+          <w:numId w:val="5"/>
+        </w:numPr>
+        <w:spacing w:line="360" w:lineRule="auto"/>
+        <w:rPr>
+          <w:rFonts w:ascii="Times New Roman" w:hAnsi="Times New Roman" w:cs="Times New Roman"/>
+          <w:sz w:val="24"/>
+          <w:szCs w:val="24"/>
+        </w:rPr>
+      </w:pPr>
+      <w:r>
+        <w:rPr>
+          <w:rFonts w:ascii="Times New Roman" w:hAnsi="Times New Roman" w:cs="Times New Roman"/>
+          <w:color w:val="24292F"/>
+          <w:sz w:val="24"/>
+          <w:szCs w:val="24"/>
+          <w:shd w:val="clear" w:color="auto" w:fill="FFFFFF"/>
+        </w:rPr>
+        <w:t xml:space="preserve">user should only be able to run </w:t>
+      </w:r>
+      <w:proofErr w:type="spellStart"/>
+      <w:r>
+        <w:rPr>
+          <w:rFonts w:ascii="Times New Roman" w:hAnsi="Times New Roman" w:cs="Times New Roman"/>
+          <w:color w:val="24292F"/>
+          <w:sz w:val="24"/>
+          <w:szCs w:val="24"/>
+          <w:shd w:val="clear" w:color="auto" w:fill="FFFFFF"/>
+        </w:rPr>
+        <w:t>optimisation</w:t>
+      </w:r>
+      <w:proofErr w:type="spellEnd"/>
+      <w:r>
+        <w:rPr>
+          <w:rFonts w:ascii="Times New Roman" w:hAnsi="Times New Roman" w:cs="Times New Roman"/>
+          <w:color w:val="24292F"/>
+          <w:sz w:val="24"/>
+          <w:szCs w:val="24"/>
+          <w:shd w:val="clear" w:color="auto" w:fill="FFFFFF"/>
+        </w:rPr>
+        <w:t xml:space="preserve"> algorithm once all </w:t>
+      </w:r>
+      <w:proofErr w:type="spellStart"/>
+      <w:r>
+        <w:rPr>
+          <w:rFonts w:ascii="Times New Roman" w:hAnsi="Times New Roman" w:cs="Times New Roman"/>
+          <w:color w:val="24292F"/>
+          <w:sz w:val="24"/>
+          <w:szCs w:val="24"/>
+          <w:shd w:val="clear" w:color="auto" w:fill="FFFFFF"/>
+        </w:rPr>
+        <w:t>requied</w:t>
+      </w:r>
+      <w:proofErr w:type="spellEnd"/>
+      <w:r>
+        <w:rPr>
+          <w:rFonts w:ascii="Times New Roman" w:hAnsi="Times New Roman" w:cs="Times New Roman"/>
+          <w:color w:val="24292F"/>
+          <w:sz w:val="24"/>
+          <w:szCs w:val="24"/>
+          <w:shd w:val="clear" w:color="auto" w:fill="FFFFFF"/>
+        </w:rPr>
+        <w:t xml:space="preserve"> fields are filled with valid input</w:t>
+      </w:r>
+    </w:p>
+    <w:p>
+      <w:pPr>
+        <w:pStyle w:val="ListParagraph"/>
+        <w:numPr>
+          <w:ilvl w:val="0"/>
+          <w:numId w:val="5"/>
+        </w:numPr>
+        <w:spacing w:line="360" w:lineRule="auto"/>
+        <w:rPr>
+          <w:rFonts w:ascii="Times New Roman" w:hAnsi="Times New Roman" w:cs="Times New Roman"/>
+          <w:sz w:val="24"/>
+          <w:szCs w:val="24"/>
+        </w:rPr>
+      </w:pPr>
+      <w:r>
+        <w:rPr>
+          <w:rFonts w:ascii="Times New Roman" w:hAnsi="Times New Roman" w:cs="Times New Roman"/>
+          <w:color w:val="24292F"/>
+          <w:sz w:val="24"/>
+          <w:szCs w:val="24"/>
+          <w:shd w:val="clear" w:color="auto" w:fill="FFFFFF"/>
+        </w:rPr>
+        <w:t xml:space="preserve">once all valid input </w:t>
+      </w:r>
+      <w:proofErr w:type="gramStart"/>
+      <w:r>
+        <w:rPr>
+          <w:rFonts w:ascii="Times New Roman" w:hAnsi="Times New Roman" w:cs="Times New Roman"/>
+          <w:color w:val="24292F"/>
+          <w:sz w:val="24"/>
+          <w:szCs w:val="24"/>
+          <w:shd w:val="clear" w:color="auto" w:fill="FFFFFF"/>
+        </w:rPr>
+        <w:t>have</w:t>
+      </w:r>
+      <w:proofErr w:type="gramEnd"/>
+      <w:r>
+        <w:rPr>
+          <w:rFonts w:ascii="Times New Roman" w:hAnsi="Times New Roman" w:cs="Times New Roman"/>
+          <w:color w:val="24292F"/>
+          <w:sz w:val="24"/>
+          <w:szCs w:val="24"/>
+          <w:shd w:val="clear" w:color="auto" w:fill="FFFFFF"/>
+        </w:rPr>
+        <w:t xml:space="preserve"> been received, the website / app should show the same result as the MATLAB code</w:t>
+      </w:r>
+    </w:p>
+    <w:p>
+      <w:pPr>
+        <w:spacing w:line="360" w:lineRule="auto"/>
+        <w:rPr>
+          <w:rFonts w:ascii="Times New Roman" w:hAnsi="Times New Roman" w:cs="Times New Roman"/>
+          <w:b/>
+          <w:bCs/>
+          <w:sz w:val="24"/>
+          <w:szCs w:val="24"/>
+          <w:u w:val="single"/>
+        </w:rPr>
+      </w:pPr>
+      <w:r>
+        <w:rPr>
+          <w:rFonts w:ascii="Times New Roman" w:hAnsi="Times New Roman" w:cs="Times New Roman"/>
+          <w:b/>
+          <w:bCs/>
+          <w:sz w:val="24"/>
+          <w:szCs w:val="24"/>
+          <w:u w:val="single"/>
+        </w:rPr>
+        <w:t>Task Description</w:t>
+      </w:r>
     </w:p>
     <w:p>
       <w:pPr>
@@ -771,7 +1153,7 @@
           <w:sz w:val="24"/>
           <w:szCs w:val="24"/>
         </w:rPr>
-        <w:t xml:space="preserve"> Excel worksheet as instead for back-end calculation’s logic. Thus, the analysis based on previous code needs to rework. Meanwhile, some knowledge of Excel Worksheet is also required. Due to </w:t>
+        <w:t xml:space="preserve"> Excel worksheet as instead for </w:t>
       </w:r>
       <w:r>
         <w:rPr>
@@ -780,7 +1162,7 @@
           <w:szCs w:val="24"/>
         </w:rPr>
         <w:lastRenderedPageBreak/>
-        <w:t xml:space="preserve">the Worksheet might </w:t>
+        <w:t xml:space="preserve">back-end calculation’s logic. Thus, the analysis based on previous code needs to rework. Meanwhile, some knowledge of Excel Worksheet is also required. Due to the Worksheet might </w:t>
       </w:r>
       <w:r>
         <w:rPr>
@@ -805,6 +1187,33 @@
           <w:szCs w:val="24"/>
         </w:rPr>
         <w:t>more discussion and research is needed.</w:t>
+      </w:r>
+    </w:p>
+    <w:p>
+      <w:pPr>
+        <w:pStyle w:val="ListParagraph"/>
+        <w:numPr>
+          <w:ilvl w:val="0"/>
+          <w:numId w:val="3"/>
+        </w:numPr>
+        <w:spacing w:line="360" w:lineRule="auto"/>
+        <w:rPr>
+          <w:rFonts w:ascii="Times New Roman" w:eastAsia="Times New Roman" w:hAnsi="Times New Roman" w:cs="Times New Roman"/>
+          <w:b/>
+          <w:bCs/>
+          <w:sz w:val="24"/>
+          <w:szCs w:val="24"/>
+        </w:rPr>
+      </w:pPr>
+      <w:r>
+        <w:rPr>
+          <w:rFonts w:ascii="Times New Roman" w:eastAsia="Times New Roman" w:hAnsi="Times New Roman" w:cs="Times New Roman"/>
+          <w:b/>
+          <w:bCs/>
+          <w:sz w:val="24"/>
+          <w:szCs w:val="24"/>
+        </w:rPr>
+        <w:t>Rewrite the Code in prefer language</w:t>
       </w:r>
     </w:p>
     <w:p>
@@ -817,53 +1226,19 @@
         <w:spacing w:line="360" w:lineRule="auto"/>
         <w:rPr>
           <w:rFonts w:ascii="Times New Roman" w:eastAsia="Times New Roman" w:hAnsi="Times New Roman" w:cs="Times New Roman"/>
-          <w:sz w:val="24"/>
-          <w:szCs w:val="24"/>
-        </w:rPr>
-      </w:pPr>
-      <w:r>
-        <w:rPr>
-          <w:rFonts w:ascii="Times New Roman" w:eastAsia="Times New Roman" w:hAnsi="Times New Roman" w:cs="Times New Roman"/>
-          <w:b/>
-          <w:bCs/>
-          <w:i/>
-          <w:iCs/>
-          <w:sz w:val="24"/>
-          <w:szCs w:val="24"/>
-        </w:rPr>
-        <w:t>Acceptance Criteria:</w:t>
-      </w:r>
-      <w:r>
-        <w:rPr>
-          <w:rFonts w:ascii="Times New Roman" w:eastAsia="Times New Roman" w:hAnsi="Times New Roman" w:cs="Times New Roman"/>
-          <w:sz w:val="24"/>
-          <w:szCs w:val="24"/>
-        </w:rPr>
-        <w:t xml:space="preserve"> </w:t>
-      </w:r>
-      <w:r>
-        <w:rPr>
-          <w:rFonts w:ascii="Times New Roman" w:eastAsia="Times New Roman" w:hAnsi="Times New Roman" w:cs="Times New Roman"/>
-          <w:sz w:val="24"/>
-          <w:szCs w:val="24"/>
-        </w:rPr>
-        <w:t xml:space="preserve">As the preparation for back-end programming. </w:t>
-      </w:r>
-      <w:r>
-        <w:rPr>
-          <w:rFonts w:ascii="Times New Roman" w:eastAsia="Times New Roman" w:hAnsi="Times New Roman" w:cs="Times New Roman"/>
-          <w:sz w:val="24"/>
-          <w:szCs w:val="24"/>
-        </w:rPr>
-        <w:t xml:space="preserve">All team members should have </w:t>
-      </w:r>
-      <w:r>
-        <w:rPr>
-          <w:rFonts w:ascii="Times New Roman" w:eastAsia="Times New Roman" w:hAnsi="Times New Roman" w:cs="Times New Roman"/>
-          <w:sz w:val="24"/>
-          <w:szCs w:val="24"/>
-        </w:rPr>
-        <w:t>a clear vision of the worksheet workflow, including the input, output, and algorithm. After analyzing, some model like Behavioral Model and Data Model can be given.</w:t>
+          <w:b/>
+          <w:bCs/>
+          <w:sz w:val="24"/>
+          <w:szCs w:val="24"/>
+        </w:rPr>
+      </w:pPr>
+      <w:r>
+        <w:rPr>
+          <w:rFonts w:ascii="Times New Roman" w:eastAsia="Times New Roman" w:hAnsi="Times New Roman" w:cs="Times New Roman"/>
+          <w:sz w:val="24"/>
+          <w:szCs w:val="24"/>
+        </w:rPr>
+        <w:t>After finishing the analysis of Excel Worksheet. The team need to implement the worksheet’s logic into own program. There is no limitation of which language should be use, but the team will first consider about the convenience of data processing, visualization and the react with the data base.</w:t>
       </w:r>
     </w:p>
     <w:p>
@@ -890,7 +1265,7 @@
           <w:sz w:val="24"/>
           <w:szCs w:val="24"/>
         </w:rPr>
-        <w:t>Rewrite the Code in prefer language</w:t>
+        <w:t>Finish a UI wireframe and design documents</w:t>
       </w:r>
     </w:p>
     <w:p>
@@ -903,19 +1278,183 @@
         <w:spacing w:line="360" w:lineRule="auto"/>
         <w:rPr>
           <w:rFonts w:ascii="Times New Roman" w:eastAsia="Times New Roman" w:hAnsi="Times New Roman" w:cs="Times New Roman"/>
-          <w:b/>
-          <w:bCs/>
-          <w:sz w:val="24"/>
-          <w:szCs w:val="24"/>
-        </w:rPr>
-      </w:pPr>
-      <w:r>
-        <w:rPr>
-          <w:rFonts w:ascii="Times New Roman" w:eastAsia="Times New Roman" w:hAnsi="Times New Roman" w:cs="Times New Roman"/>
-          <w:sz w:val="24"/>
-          <w:szCs w:val="24"/>
-        </w:rPr>
-        <w:t>After finishing the analysis of Excel Worksheet. The team need to implement the worksheet’s logic into own program. There is no limitation of which language should be use, but the team will first consider about the convenience of data processing, visualization and the react with the data base.</w:t>
+          <w:sz w:val="24"/>
+          <w:szCs w:val="24"/>
+        </w:rPr>
+      </w:pPr>
+      <w:r>
+        <w:rPr>
+          <w:rFonts w:ascii="Times New Roman" w:eastAsia="Times New Roman" w:hAnsi="Times New Roman" w:cs="Times New Roman"/>
+          <w:sz w:val="24"/>
+          <w:szCs w:val="24"/>
+        </w:rPr>
+        <w:t xml:space="preserve">The client </w:t>
+      </w:r>
+      <w:r>
+        <w:rPr>
+          <w:rFonts w:ascii="Times New Roman" w:eastAsia="Times New Roman" w:hAnsi="Times New Roman" w:cs="Times New Roman"/>
+          <w:sz w:val="24"/>
+          <w:szCs w:val="24"/>
+        </w:rPr>
+        <w:t>gives</w:t>
+      </w:r>
+      <w:r>
+        <w:rPr>
+          <w:rFonts w:ascii="Times New Roman" w:eastAsia="Times New Roman" w:hAnsi="Times New Roman" w:cs="Times New Roman"/>
+          <w:sz w:val="24"/>
+          <w:szCs w:val="24"/>
+        </w:rPr>
+        <w:t xml:space="preserve"> the clearly order that a </w:t>
+      </w:r>
+      <w:r>
+        <w:rPr>
+          <w:rFonts w:ascii="Times New Roman" w:eastAsia="Times New Roman" w:hAnsi="Times New Roman" w:cs="Times New Roman"/>
+          <w:sz w:val="24"/>
+          <w:szCs w:val="24"/>
+        </w:rPr>
+        <w:t>UI design wireframe and a design document is needed before Week 6 Friday. The team needs to learn the UI drafting tool and structure in short time. The design needs to include:</w:t>
+      </w:r>
+    </w:p>
+    <w:p>
+      <w:pPr>
+        <w:pStyle w:val="ListParagraph"/>
+        <w:numPr>
+          <w:ilvl w:val="0"/>
+          <w:numId w:val="4"/>
+        </w:numPr>
+        <w:spacing w:line="360" w:lineRule="auto"/>
+        <w:rPr>
+          <w:rFonts w:ascii="Times New Roman" w:eastAsia="Times New Roman" w:hAnsi="Times New Roman" w:cs="Times New Roman"/>
+          <w:sz w:val="24"/>
+          <w:szCs w:val="24"/>
+        </w:rPr>
+      </w:pPr>
+      <w:r>
+        <w:rPr>
+          <w:rFonts w:ascii="Times New Roman" w:eastAsia="Times New Roman" w:hAnsi="Times New Roman" w:cs="Times New Roman"/>
+          <w:sz w:val="24"/>
+          <w:szCs w:val="24"/>
+        </w:rPr>
+        <w:t>Group name and clear headings for each design.</w:t>
+      </w:r>
+    </w:p>
+    <w:p>
+      <w:pPr>
+        <w:pStyle w:val="ListParagraph"/>
+        <w:numPr>
+          <w:ilvl w:val="0"/>
+          <w:numId w:val="4"/>
+        </w:numPr>
+        <w:spacing w:line="360" w:lineRule="auto"/>
+        <w:rPr>
+          <w:rFonts w:ascii="Times New Roman" w:eastAsia="Times New Roman" w:hAnsi="Times New Roman" w:cs="Times New Roman"/>
+          <w:sz w:val="24"/>
+          <w:szCs w:val="24"/>
+        </w:rPr>
+      </w:pPr>
+      <w:r>
+        <w:rPr>
+          <w:rFonts w:ascii="Times New Roman" w:eastAsia="Times New Roman" w:hAnsi="Times New Roman" w:cs="Times New Roman"/>
+          <w:sz w:val="24"/>
+          <w:szCs w:val="24"/>
+        </w:rPr>
+        <w:t xml:space="preserve">  Descriptions &amp; clarifications where you think is needed</w:t>
+      </w:r>
+    </w:p>
+    <w:p>
+      <w:pPr>
+        <w:pStyle w:val="ListParagraph"/>
+        <w:numPr>
+          <w:ilvl w:val="0"/>
+          <w:numId w:val="4"/>
+        </w:numPr>
+        <w:spacing w:line="360" w:lineRule="auto"/>
+        <w:rPr>
+          <w:rFonts w:ascii="Times New Roman" w:eastAsia="Times New Roman" w:hAnsi="Times New Roman" w:cs="Times New Roman"/>
+          <w:sz w:val="24"/>
+          <w:szCs w:val="24"/>
+        </w:rPr>
+      </w:pPr>
+      <w:r>
+        <w:rPr>
+          <w:rFonts w:ascii="Times New Roman" w:eastAsia="Times New Roman" w:hAnsi="Times New Roman" w:cs="Times New Roman"/>
+          <w:sz w:val="24"/>
+          <w:szCs w:val="24"/>
+        </w:rPr>
+        <w:t xml:space="preserve">  Interface design to take user input</w:t>
+      </w:r>
+    </w:p>
+    <w:p>
+      <w:pPr>
+        <w:pStyle w:val="ListParagraph"/>
+        <w:numPr>
+          <w:ilvl w:val="0"/>
+          <w:numId w:val="4"/>
+        </w:numPr>
+        <w:spacing w:line="360" w:lineRule="auto"/>
+        <w:rPr>
+          <w:rFonts w:ascii="Times New Roman" w:eastAsia="Times New Roman" w:hAnsi="Times New Roman" w:cs="Times New Roman"/>
+          <w:sz w:val="24"/>
+          <w:szCs w:val="24"/>
+        </w:rPr>
+      </w:pPr>
+      <w:r>
+        <w:rPr>
+          <w:rFonts w:ascii="Times New Roman" w:eastAsia="Times New Roman" w:hAnsi="Times New Roman" w:cs="Times New Roman"/>
+          <w:sz w:val="24"/>
+          <w:szCs w:val="24"/>
+        </w:rPr>
+        <w:t xml:space="preserve">  Interface design to display output</w:t>
+      </w:r>
+    </w:p>
+    <w:p>
+      <w:pPr>
+        <w:pStyle w:val="ListParagraph"/>
+        <w:numPr>
+          <w:ilvl w:val="0"/>
+          <w:numId w:val="4"/>
+        </w:numPr>
+        <w:spacing w:line="360" w:lineRule="auto"/>
+        <w:rPr>
+          <w:rFonts w:ascii="Times New Roman" w:eastAsia="Times New Roman" w:hAnsi="Times New Roman" w:cs="Times New Roman"/>
+          <w:sz w:val="24"/>
+          <w:szCs w:val="24"/>
+        </w:rPr>
+      </w:pPr>
+      <w:r>
+        <w:rPr>
+          <w:rFonts w:ascii="Times New Roman" w:eastAsia="Times New Roman" w:hAnsi="Times New Roman" w:cs="Times New Roman"/>
+          <w:sz w:val="24"/>
+          <w:szCs w:val="24"/>
+        </w:rPr>
+        <w:t xml:space="preserve">  Interface design for sign-up &amp; log-in page.</w:t>
+      </w:r>
+    </w:p>
+    <w:p>
+      <w:pPr>
+        <w:pStyle w:val="ListParagraph"/>
+        <w:numPr>
+          <w:ilvl w:val="0"/>
+          <w:numId w:val="3"/>
+        </w:numPr>
+        <w:spacing w:line="360" w:lineRule="auto"/>
+        <w:rPr>
+          <w:rFonts w:ascii="Times New Roman" w:eastAsia="Times New Roman" w:hAnsi="Times New Roman" w:cs="Times New Roman"/>
+          <w:b/>
+          <w:bCs/>
+          <w:sz w:val="24"/>
+          <w:szCs w:val="24"/>
+        </w:rPr>
+      </w:pPr>
+      <w:r>
+        <w:rPr>
+          <w:rFonts w:ascii="Times New Roman" w:eastAsia="Times New Roman" w:hAnsi="Times New Roman" w:cs="Times New Roman"/>
+          <w:b/>
+          <w:bCs/>
+          <w:sz w:val="24"/>
+          <w:szCs w:val="24"/>
+        </w:rPr>
+        <w:t>Implement a Log-in page</w:t>
       </w:r>
     </w:p>
     <w:p>
@@ -935,306 +1474,6 @@
       <w:r>
         <w:rPr>
           <w:rFonts w:ascii="Times New Roman" w:eastAsia="Times New Roman" w:hAnsi="Times New Roman" w:cs="Times New Roman"/>
-          <w:b/>
-          <w:bCs/>
-          <w:i/>
-          <w:iCs/>
-          <w:sz w:val="24"/>
-          <w:szCs w:val="24"/>
-        </w:rPr>
-        <w:t>Acceptance Criteria:</w:t>
-      </w:r>
-      <w:r>
-        <w:rPr>
-          <w:rFonts w:ascii="Times New Roman" w:eastAsia="Times New Roman" w:hAnsi="Times New Roman" w:cs="Times New Roman"/>
-          <w:sz w:val="24"/>
-          <w:szCs w:val="24"/>
-        </w:rPr>
-        <w:t xml:space="preserve"> </w:t>
-      </w:r>
-      <w:r>
-        <w:rPr>
-          <w:rFonts w:ascii="Times New Roman" w:eastAsia="Times New Roman" w:hAnsi="Times New Roman" w:cs="Times New Roman"/>
-          <w:sz w:val="24"/>
-          <w:szCs w:val="24"/>
-        </w:rPr>
-        <w:t xml:space="preserve">The code needs to </w:t>
-      </w:r>
-      <w:r>
-        <w:rPr>
-          <w:rFonts w:ascii="Times New Roman" w:eastAsia="Times New Roman" w:hAnsi="Times New Roman" w:cs="Times New Roman"/>
-          <w:sz w:val="24"/>
-          <w:szCs w:val="24"/>
-        </w:rPr>
-        <w:t>restore the functionality of the Worksheet by given the same output with same input, include the numerical or visual result</w:t>
-      </w:r>
-    </w:p>
-    <w:p>
-      <w:pPr>
-        <w:pStyle w:val="ListParagraph"/>
-        <w:numPr>
-          <w:ilvl w:val="0"/>
-          <w:numId w:val="3"/>
-        </w:numPr>
-        <w:spacing w:line="360" w:lineRule="auto"/>
-        <w:rPr>
-          <w:rFonts w:ascii="Times New Roman" w:eastAsia="Times New Roman" w:hAnsi="Times New Roman" w:cs="Times New Roman"/>
-          <w:b/>
-          <w:bCs/>
-          <w:sz w:val="24"/>
-          <w:szCs w:val="24"/>
-        </w:rPr>
-      </w:pPr>
-      <w:r>
-        <w:rPr>
-          <w:rFonts w:ascii="Times New Roman" w:eastAsia="Times New Roman" w:hAnsi="Times New Roman" w:cs="Times New Roman"/>
-          <w:b/>
-          <w:bCs/>
-          <w:sz w:val="24"/>
-          <w:szCs w:val="24"/>
-        </w:rPr>
-        <w:t>Finish a UI wireframe and design documents</w:t>
-      </w:r>
-    </w:p>
-    <w:p>
-      <w:pPr>
-        <w:pStyle w:val="ListParagraph"/>
-        <w:numPr>
-          <w:ilvl w:val="1"/>
-          <w:numId w:val="3"/>
-        </w:numPr>
-        <w:spacing w:line="360" w:lineRule="auto"/>
-        <w:rPr>
-          <w:rFonts w:ascii="Times New Roman" w:eastAsia="Times New Roman" w:hAnsi="Times New Roman" w:cs="Times New Roman"/>
-          <w:sz w:val="24"/>
-          <w:szCs w:val="24"/>
-        </w:rPr>
-      </w:pPr>
-      <w:r>
-        <w:rPr>
-          <w:rFonts w:ascii="Times New Roman" w:eastAsia="Times New Roman" w:hAnsi="Times New Roman" w:cs="Times New Roman"/>
-          <w:sz w:val="24"/>
-          <w:szCs w:val="24"/>
-        </w:rPr>
-        <w:t xml:space="preserve">The client </w:t>
-      </w:r>
-      <w:r>
-        <w:rPr>
-          <w:rFonts w:ascii="Times New Roman" w:eastAsia="Times New Roman" w:hAnsi="Times New Roman" w:cs="Times New Roman"/>
-          <w:sz w:val="24"/>
-          <w:szCs w:val="24"/>
-        </w:rPr>
-        <w:t>gives</w:t>
-      </w:r>
-      <w:r>
-        <w:rPr>
-          <w:rFonts w:ascii="Times New Roman" w:eastAsia="Times New Roman" w:hAnsi="Times New Roman" w:cs="Times New Roman"/>
-          <w:sz w:val="24"/>
-          <w:szCs w:val="24"/>
-        </w:rPr>
-        <w:t xml:space="preserve"> the clearly order that a </w:t>
-      </w:r>
-      <w:r>
-        <w:rPr>
-          <w:rFonts w:ascii="Times New Roman" w:eastAsia="Times New Roman" w:hAnsi="Times New Roman" w:cs="Times New Roman"/>
-          <w:sz w:val="24"/>
-          <w:szCs w:val="24"/>
-        </w:rPr>
-        <w:t>UI design wireframe and a design document is needed before Week 6 Friday. The team needs to learn the UI drafting tool and structure in short time. The design needs to include:</w:t>
-      </w:r>
-    </w:p>
-    <w:p>
-      <w:pPr>
-        <w:pStyle w:val="ListParagraph"/>
-        <w:numPr>
-          <w:ilvl w:val="0"/>
-          <w:numId w:val="4"/>
-        </w:numPr>
-        <w:spacing w:line="360" w:lineRule="auto"/>
-        <w:rPr>
-          <w:rFonts w:ascii="Times New Roman" w:eastAsia="Times New Roman" w:hAnsi="Times New Roman" w:cs="Times New Roman"/>
-          <w:sz w:val="24"/>
-          <w:szCs w:val="24"/>
-        </w:rPr>
-      </w:pPr>
-      <w:r>
-        <w:rPr>
-          <w:rFonts w:ascii="Times New Roman" w:eastAsia="Times New Roman" w:hAnsi="Times New Roman" w:cs="Times New Roman"/>
-          <w:sz w:val="24"/>
-          <w:szCs w:val="24"/>
-        </w:rPr>
-        <w:t>Group name and clear headings for each design.</w:t>
-      </w:r>
-    </w:p>
-    <w:p>
-      <w:pPr>
-        <w:pStyle w:val="ListParagraph"/>
-        <w:numPr>
-          <w:ilvl w:val="0"/>
-          <w:numId w:val="4"/>
-        </w:numPr>
-        <w:spacing w:line="360" w:lineRule="auto"/>
-        <w:rPr>
-          <w:rFonts w:ascii="Times New Roman" w:eastAsia="Times New Roman" w:hAnsi="Times New Roman" w:cs="Times New Roman"/>
-          <w:sz w:val="24"/>
-          <w:szCs w:val="24"/>
-        </w:rPr>
-      </w:pPr>
-      <w:r>
-        <w:rPr>
-          <w:rFonts w:ascii="Times New Roman" w:eastAsia="Times New Roman" w:hAnsi="Times New Roman" w:cs="Times New Roman"/>
-          <w:sz w:val="24"/>
-          <w:szCs w:val="24"/>
-        </w:rPr>
-        <w:t xml:space="preserve">  Descriptions &amp; clarifications where you think is needed</w:t>
-      </w:r>
-    </w:p>
-    <w:p>
-      <w:pPr>
-        <w:pStyle w:val="ListParagraph"/>
-        <w:numPr>
-          <w:ilvl w:val="0"/>
-          <w:numId w:val="4"/>
-        </w:numPr>
-        <w:spacing w:line="360" w:lineRule="auto"/>
-        <w:rPr>
-          <w:rFonts w:ascii="Times New Roman" w:eastAsia="Times New Roman" w:hAnsi="Times New Roman" w:cs="Times New Roman"/>
-          <w:sz w:val="24"/>
-          <w:szCs w:val="24"/>
-        </w:rPr>
-      </w:pPr>
-      <w:r>
-        <w:rPr>
-          <w:rFonts w:ascii="Times New Roman" w:eastAsia="Times New Roman" w:hAnsi="Times New Roman" w:cs="Times New Roman"/>
-          <w:sz w:val="24"/>
-          <w:szCs w:val="24"/>
-        </w:rPr>
-        <w:t xml:space="preserve">  Interface design to take user input</w:t>
-      </w:r>
-    </w:p>
-    <w:p>
-      <w:pPr>
-        <w:pStyle w:val="ListParagraph"/>
-        <w:numPr>
-          <w:ilvl w:val="0"/>
-          <w:numId w:val="4"/>
-        </w:numPr>
-        <w:spacing w:line="360" w:lineRule="auto"/>
-        <w:rPr>
-          <w:rFonts w:ascii="Times New Roman" w:eastAsia="Times New Roman" w:hAnsi="Times New Roman" w:cs="Times New Roman"/>
-          <w:sz w:val="24"/>
-          <w:szCs w:val="24"/>
-        </w:rPr>
-      </w:pPr>
-      <w:r>
-        <w:rPr>
-          <w:rFonts w:ascii="Times New Roman" w:eastAsia="Times New Roman" w:hAnsi="Times New Roman" w:cs="Times New Roman"/>
-          <w:sz w:val="24"/>
-          <w:szCs w:val="24"/>
-        </w:rPr>
-        <w:t xml:space="preserve">  Interface design to display output</w:t>
-      </w:r>
-    </w:p>
-    <w:p>
-      <w:pPr>
-        <w:pStyle w:val="ListParagraph"/>
-        <w:numPr>
-          <w:ilvl w:val="0"/>
-          <w:numId w:val="4"/>
-        </w:numPr>
-        <w:spacing w:line="360" w:lineRule="auto"/>
-        <w:rPr>
-          <w:rFonts w:ascii="Times New Roman" w:eastAsia="Times New Roman" w:hAnsi="Times New Roman" w:cs="Times New Roman"/>
-          <w:sz w:val="24"/>
-          <w:szCs w:val="24"/>
-        </w:rPr>
-      </w:pPr>
-      <w:r>
-        <w:rPr>
-          <w:rFonts w:ascii="Times New Roman" w:eastAsia="Times New Roman" w:hAnsi="Times New Roman" w:cs="Times New Roman"/>
-          <w:sz w:val="24"/>
-          <w:szCs w:val="24"/>
-        </w:rPr>
-        <w:t xml:space="preserve">  Interface design for sign-up &amp; log-in page.</w:t>
-      </w:r>
-    </w:p>
-    <w:p>
-      <w:pPr>
-        <w:pStyle w:val="ListParagraph"/>
-        <w:numPr>
-          <w:ilvl w:val="1"/>
-          <w:numId w:val="3"/>
-        </w:numPr>
-        <w:spacing w:line="360" w:lineRule="auto"/>
-        <w:rPr>
-          <w:rFonts w:ascii="Times New Roman" w:eastAsia="Times New Roman" w:hAnsi="Times New Roman" w:cs="Times New Roman"/>
-          <w:sz w:val="24"/>
-          <w:szCs w:val="24"/>
-        </w:rPr>
-      </w:pPr>
-      <w:r>
-        <w:rPr>
-          <w:rFonts w:ascii="Times New Roman" w:eastAsia="Times New Roman" w:hAnsi="Times New Roman" w:cs="Times New Roman"/>
-          <w:i/>
-          <w:iCs/>
-          <w:sz w:val="24"/>
-          <w:szCs w:val="24"/>
-        </w:rPr>
-        <w:t xml:space="preserve">Acceptance Criteria: </w:t>
-      </w:r>
-      <w:r>
-        <w:rPr>
-          <w:rFonts w:ascii="Times New Roman" w:eastAsia="Times New Roman" w:hAnsi="Times New Roman" w:cs="Times New Roman"/>
-          <w:sz w:val="24"/>
-          <w:szCs w:val="24"/>
-        </w:rPr>
-        <w:t>The appropriate UI documents need to be submitted before Week6 Friday on time.</w:t>
-      </w:r>
-    </w:p>
-    <w:p>
-      <w:pPr>
-        <w:pStyle w:val="ListParagraph"/>
-        <w:numPr>
-          <w:ilvl w:val="0"/>
-          <w:numId w:val="3"/>
-        </w:numPr>
-        <w:spacing w:line="360" w:lineRule="auto"/>
-        <w:rPr>
-          <w:rFonts w:ascii="Times New Roman" w:eastAsia="Times New Roman" w:hAnsi="Times New Roman" w:cs="Times New Roman"/>
-          <w:b/>
-          <w:bCs/>
-          <w:sz w:val="24"/>
-          <w:szCs w:val="24"/>
-        </w:rPr>
-      </w:pPr>
-      <w:r>
-        <w:rPr>
-          <w:rFonts w:ascii="Times New Roman" w:eastAsia="Times New Roman" w:hAnsi="Times New Roman" w:cs="Times New Roman"/>
-          <w:b/>
-          <w:bCs/>
-          <w:sz w:val="24"/>
-          <w:szCs w:val="24"/>
-        </w:rPr>
-        <w:t>Implement a Log-in page</w:t>
-      </w:r>
-    </w:p>
-    <w:p>
-      <w:pPr>
-        <w:pStyle w:val="ListParagraph"/>
-        <w:numPr>
-          <w:ilvl w:val="1"/>
-          <w:numId w:val="3"/>
-        </w:numPr>
-        <w:spacing w:line="360" w:lineRule="auto"/>
-        <w:rPr>
-          <w:rFonts w:ascii="Times New Roman" w:eastAsia="Times New Roman" w:hAnsi="Times New Roman" w:cs="Times New Roman"/>
-          <w:sz w:val="24"/>
-          <w:szCs w:val="24"/>
-        </w:rPr>
-      </w:pPr>
-      <w:r>
-        <w:rPr>
-          <w:rFonts w:ascii="Times New Roman" w:eastAsia="Times New Roman" w:hAnsi="Times New Roman" w:cs="Times New Roman"/>
           <w:sz w:val="24"/>
           <w:szCs w:val="24"/>
         </w:rPr>
@@ -1292,74 +1531,6 @@
         </w:rPr>
         <w:t xml:space="preserve"> and regular user with different authority, needs to be handle. </w:t>
       </w:r>
-    </w:p>
-    <w:p>
-      <w:pPr>
-        <w:pStyle w:val="ListParagraph"/>
-        <w:numPr>
-          <w:ilvl w:val="1"/>
-          <w:numId w:val="3"/>
-        </w:numPr>
-        <w:spacing w:line="360" w:lineRule="auto"/>
-        <w:rPr>
-          <w:rFonts w:ascii="Times New Roman" w:eastAsia="Times New Roman" w:hAnsi="Times New Roman" w:cs="Times New Roman"/>
-          <w:sz w:val="24"/>
-          <w:szCs w:val="24"/>
-        </w:rPr>
-      </w:pPr>
-      <w:r>
-        <w:rPr>
-          <w:rFonts w:ascii="Times New Roman" w:eastAsia="Times New Roman" w:hAnsi="Times New Roman" w:cs="Times New Roman"/>
-          <w:i/>
-          <w:iCs/>
-          <w:sz w:val="24"/>
-          <w:szCs w:val="24"/>
-        </w:rPr>
-        <w:t>Acceptance Criteria:</w:t>
-      </w:r>
-      <w:r>
-        <w:rPr>
-          <w:rFonts w:ascii="Times New Roman" w:eastAsia="Times New Roman" w:hAnsi="Times New Roman" w:cs="Times New Roman"/>
-          <w:sz w:val="24"/>
-          <w:szCs w:val="24"/>
-        </w:rPr>
-        <w:t xml:space="preserve"> </w:t>
-      </w:r>
-      <w:r>
-        <w:rPr>
-          <w:rFonts w:ascii="Times New Roman" w:eastAsia="Times New Roman" w:hAnsi="Times New Roman" w:cs="Times New Roman"/>
-          <w:sz w:val="24"/>
-          <w:szCs w:val="24"/>
-        </w:rPr>
-        <w:t>The page’s front end needs to allow users do basic operations like register and log-in, also deny the incorrect access request.</w:t>
-      </w:r>
-      <w:r>
-        <w:rPr>
-          <w:rFonts w:ascii="Times New Roman" w:eastAsia="Times New Roman" w:hAnsi="Times New Roman" w:cs="Times New Roman"/>
-          <w:sz w:val="24"/>
-          <w:szCs w:val="24"/>
-        </w:rPr>
-        <w:t xml:space="preserve"> </w:t>
-      </w:r>
-      <w:r>
-        <w:rPr>
-          <w:rFonts w:ascii="Times New Roman" w:eastAsia="Times New Roman" w:hAnsi="Times New Roman" w:cs="Times New Roman"/>
-          <w:sz w:val="24"/>
-          <w:szCs w:val="24"/>
-        </w:rPr>
-        <w:lastRenderedPageBreak/>
-        <w:t>Meanwhile, the back-end database can store users’ account information and allow administrators to manage other users.</w:t>
-      </w:r>
-    </w:p>
-    <w:p>
-      <w:pPr>
-        <w:spacing w:after="0" w:line="360" w:lineRule="auto"/>
-        <w:rPr>
-          <w:rFonts w:ascii="Times New Roman" w:eastAsia="Times New Roman" w:hAnsi="Times New Roman" w:cs="Times New Roman"/>
-          <w:sz w:val="24"/>
-          <w:szCs w:val="24"/>
-        </w:rPr>
-      </w:pPr>
     </w:p>
     <w:p>
       <w:pPr>
@@ -1524,7 +1695,23 @@
           <w:sz w:val="24"/>
           <w:szCs w:val="24"/>
         </w:rPr>
-        <w:t>Decision-type user stories are finalized and accepted by all team members.</w:t>
+        <w:t xml:space="preserve">User stories </w:t>
+      </w:r>
+      <w:r>
+        <w:rPr>
+          <w:rFonts w:ascii="Times New Roman" w:eastAsia="Times New Roman" w:hAnsi="Times New Roman" w:cs="Times New Roman"/>
+          <w:sz w:val="24"/>
+          <w:szCs w:val="24"/>
+        </w:rPr>
+        <w:t xml:space="preserve">that </w:t>
+      </w:r>
+      <w:r>
+        <w:rPr>
+          <w:rFonts w:ascii="Times New Roman" w:eastAsia="Times New Roman" w:hAnsi="Times New Roman" w:cs="Times New Roman"/>
+          <w:sz w:val="24"/>
+          <w:szCs w:val="24"/>
+        </w:rPr>
+        <w:t>have met the acceptance criteria can be moved to the “Done” status.</w:t>
       </w:r>
     </w:p>
     <w:p>
@@ -1547,31 +1734,31 @@
           <w:sz w:val="24"/>
           <w:szCs w:val="24"/>
         </w:rPr>
-        <w:t xml:space="preserve">User stories listed in “To Do” or “In Progress” </w:t>
-      </w:r>
-      <w:r>
-        <w:rPr>
-          <w:rFonts w:ascii="Times New Roman" w:eastAsia="Times New Roman" w:hAnsi="Times New Roman" w:cs="Times New Roman"/>
-          <w:sz w:val="24"/>
-          <w:szCs w:val="24"/>
-        </w:rPr>
-        <w:t>status</w:t>
-      </w:r>
-      <w:r>
-        <w:rPr>
-          <w:rFonts w:ascii="Times New Roman" w:eastAsia="Times New Roman" w:hAnsi="Times New Roman" w:cs="Times New Roman"/>
-          <w:sz w:val="24"/>
-          <w:szCs w:val="24"/>
-        </w:rPr>
-        <w:t xml:space="preserve"> </w:t>
-      </w:r>
-      <w:r>
-        <w:rPr>
-          <w:rFonts w:ascii="Times New Roman" w:eastAsia="Times New Roman" w:hAnsi="Times New Roman" w:cs="Times New Roman"/>
-          <w:sz w:val="24"/>
-          <w:szCs w:val="24"/>
-        </w:rPr>
-        <w:t>that have met the acceptance criteria can be moved to the “Done” status.</w:t>
+        <w:t xml:space="preserve">Any user story that hasn’t yet met the </w:t>
+      </w:r>
+      <w:r>
+        <w:rPr>
+          <w:rFonts w:ascii="Times New Roman" w:eastAsia="Times New Roman" w:hAnsi="Times New Roman" w:cs="Times New Roman"/>
+          <w:sz w:val="24"/>
+          <w:szCs w:val="24"/>
+        </w:rPr>
+        <w:t>acceptance criteria</w:t>
+      </w:r>
+      <w:r>
+        <w:rPr>
+          <w:rFonts w:ascii="Times New Roman" w:eastAsia="Times New Roman" w:hAnsi="Times New Roman" w:cs="Times New Roman"/>
+          <w:sz w:val="24"/>
+          <w:szCs w:val="24"/>
+        </w:rPr>
+        <w:t xml:space="preserve"> in the current sprint is </w:t>
+      </w:r>
+      <w:r>
+        <w:rPr>
+          <w:rFonts w:ascii="Times New Roman" w:eastAsia="Times New Roman" w:hAnsi="Times New Roman" w:cs="Times New Roman"/>
+          <w:sz w:val="24"/>
+          <w:szCs w:val="24"/>
+        </w:rPr>
+        <w:t>prolonged to the next or future sprint.</w:t>
       </w:r>
     </w:p>
     <w:p>
@@ -1594,55 +1781,40 @@
           <w:sz w:val="24"/>
           <w:szCs w:val="24"/>
         </w:rPr>
-        <w:t xml:space="preserve">All user stories </w:t>
-      </w:r>
-      <w:r>
-        <w:rPr>
-          <w:rFonts w:ascii="Times New Roman" w:eastAsia="Times New Roman" w:hAnsi="Times New Roman" w:cs="Times New Roman"/>
-          <w:sz w:val="24"/>
-          <w:szCs w:val="24"/>
-        </w:rPr>
-        <w:t xml:space="preserve">that </w:t>
-      </w:r>
-      <w:r>
-        <w:rPr>
-          <w:rFonts w:ascii="Times New Roman" w:eastAsia="Times New Roman" w:hAnsi="Times New Roman" w:cs="Times New Roman"/>
-          <w:sz w:val="24"/>
-          <w:szCs w:val="24"/>
-        </w:rPr>
-        <w:t xml:space="preserve">have met the acceptance criteria </w:t>
-      </w:r>
-      <w:r>
-        <w:rPr>
-          <w:rFonts w:ascii="Times New Roman" w:eastAsia="Times New Roman" w:hAnsi="Times New Roman" w:cs="Times New Roman"/>
-          <w:sz w:val="24"/>
-          <w:szCs w:val="24"/>
-        </w:rPr>
-        <w:t>are reviewed by at least 1 team member</w:t>
-      </w:r>
-      <w:r>
-        <w:rPr>
-          <w:rFonts w:ascii="Times New Roman" w:eastAsia="Times New Roman" w:hAnsi="Times New Roman" w:cs="Times New Roman"/>
-          <w:sz w:val="24"/>
-          <w:szCs w:val="24"/>
-        </w:rPr>
-        <w:t xml:space="preserve"> </w:t>
-      </w:r>
-      <w:r>
-        <w:rPr>
-          <w:rFonts w:ascii="Times New Roman" w:eastAsia="Times New Roman" w:hAnsi="Times New Roman" w:cs="Times New Roman"/>
-          <w:sz w:val="24"/>
-          <w:szCs w:val="24"/>
-        </w:rPr>
-        <w:t>outside of</w:t>
-      </w:r>
-      <w:r>
-        <w:rPr>
-          <w:rFonts w:ascii="Times New Roman" w:eastAsia="Times New Roman" w:hAnsi="Times New Roman" w:cs="Times New Roman"/>
-          <w:sz w:val="24"/>
-          <w:szCs w:val="24"/>
-        </w:rPr>
-        <w:t xml:space="preserve"> the task-assigned team member or group</w:t>
+        <w:lastRenderedPageBreak/>
+        <w:t xml:space="preserve">All code </w:t>
+      </w:r>
+      <w:r>
+        <w:rPr>
+          <w:rFonts w:ascii="Times New Roman" w:eastAsia="Times New Roman" w:hAnsi="Times New Roman" w:cs="Times New Roman"/>
+          <w:sz w:val="24"/>
+          <w:szCs w:val="24"/>
+        </w:rPr>
+        <w:t>has</w:t>
+      </w:r>
+      <w:r>
+        <w:rPr>
+          <w:rFonts w:ascii="Times New Roman" w:eastAsia="Times New Roman" w:hAnsi="Times New Roman" w:cs="Times New Roman"/>
+          <w:sz w:val="24"/>
+          <w:szCs w:val="24"/>
+        </w:rPr>
+        <w:t xml:space="preserve"> no syntax error</w:t>
+      </w:r>
+      <w:r>
+        <w:rPr>
+          <w:rFonts w:ascii="Times New Roman" w:eastAsia="Times New Roman" w:hAnsi="Times New Roman" w:cs="Times New Roman"/>
+          <w:sz w:val="24"/>
+          <w:szCs w:val="24"/>
+        </w:rPr>
+        <w:t xml:space="preserve"> and</w:t>
+      </w:r>
+      <w:r>
+        <w:rPr>
+          <w:rFonts w:ascii="Times New Roman" w:eastAsia="Times New Roman" w:hAnsi="Times New Roman" w:cs="Times New Roman"/>
+          <w:sz w:val="24"/>
+          <w:szCs w:val="24"/>
+        </w:rPr>
+        <w:t xml:space="preserve"> function as expected</w:t>
       </w:r>
       <w:r>
         <w:rPr>
@@ -1673,31 +1845,7 @@
           <w:sz w:val="24"/>
           <w:szCs w:val="24"/>
         </w:rPr>
-        <w:t xml:space="preserve">All user stories </w:t>
-      </w:r>
-      <w:r>
-        <w:rPr>
-          <w:rFonts w:ascii="Times New Roman" w:eastAsia="Times New Roman" w:hAnsi="Times New Roman" w:cs="Times New Roman"/>
-          <w:sz w:val="24"/>
-          <w:szCs w:val="24"/>
-        </w:rPr>
-        <w:t xml:space="preserve">that </w:t>
-      </w:r>
-      <w:r>
-        <w:rPr>
-          <w:rFonts w:ascii="Times New Roman" w:eastAsia="Times New Roman" w:hAnsi="Times New Roman" w:cs="Times New Roman"/>
-          <w:sz w:val="24"/>
-          <w:szCs w:val="24"/>
-        </w:rPr>
-        <w:t xml:space="preserve">have met the acceptance criteria </w:t>
-      </w:r>
-      <w:r>
-        <w:rPr>
-          <w:rFonts w:ascii="Times New Roman" w:eastAsia="Times New Roman" w:hAnsi="Times New Roman" w:cs="Times New Roman"/>
-          <w:sz w:val="24"/>
-          <w:szCs w:val="24"/>
-        </w:rPr>
-        <w:t>are accepted by all team members.</w:t>
+        <w:t>All code should be commented and formatted in a readable fashion.</w:t>
       </w:r>
     </w:p>
     <w:p>
@@ -1720,31 +1868,54 @@
           <w:sz w:val="24"/>
           <w:szCs w:val="24"/>
         </w:rPr>
-        <w:t xml:space="preserve">Any user story that hasn’t yet met the </w:t>
-      </w:r>
-      <w:r>
-        <w:rPr>
-          <w:rFonts w:ascii="Times New Roman" w:eastAsia="Times New Roman" w:hAnsi="Times New Roman" w:cs="Times New Roman"/>
-          <w:sz w:val="24"/>
-          <w:szCs w:val="24"/>
-        </w:rPr>
-        <w:t>acceptance criteria</w:t>
-      </w:r>
-      <w:r>
-        <w:rPr>
-          <w:rFonts w:ascii="Times New Roman" w:eastAsia="Times New Roman" w:hAnsi="Times New Roman" w:cs="Times New Roman"/>
-          <w:sz w:val="24"/>
-          <w:szCs w:val="24"/>
-        </w:rPr>
-        <w:t xml:space="preserve"> in the current sprint is </w:t>
-      </w:r>
-      <w:r>
-        <w:rPr>
-          <w:rFonts w:ascii="Times New Roman" w:eastAsia="Times New Roman" w:hAnsi="Times New Roman" w:cs="Times New Roman"/>
-          <w:sz w:val="24"/>
-          <w:szCs w:val="24"/>
-        </w:rPr>
-        <w:t>prolonged to the next or future sprint.</w:t>
+        <w:t xml:space="preserve">All </w:t>
+      </w:r>
+      <w:r>
+        <w:rPr>
+          <w:rFonts w:ascii="Times New Roman" w:eastAsia="Times New Roman" w:hAnsi="Times New Roman" w:cs="Times New Roman"/>
+          <w:sz w:val="24"/>
+          <w:szCs w:val="24"/>
+        </w:rPr>
+        <w:t>code should be</w:t>
+      </w:r>
+      <w:r>
+        <w:rPr>
+          <w:rFonts w:ascii="Times New Roman" w:eastAsia="Times New Roman" w:hAnsi="Times New Roman" w:cs="Times New Roman"/>
+          <w:sz w:val="24"/>
+          <w:szCs w:val="24"/>
+        </w:rPr>
+        <w:t xml:space="preserve"> reviewed by at least 1 team member</w:t>
+      </w:r>
+      <w:r>
+        <w:rPr>
+          <w:rFonts w:ascii="Times New Roman" w:eastAsia="Times New Roman" w:hAnsi="Times New Roman" w:cs="Times New Roman"/>
+          <w:sz w:val="24"/>
+          <w:szCs w:val="24"/>
+        </w:rPr>
+        <w:t>.</w:t>
+      </w:r>
+    </w:p>
+    <w:p>
+      <w:pPr>
+        <w:pStyle w:val="ListParagraph"/>
+        <w:numPr>
+          <w:ilvl w:val="0"/>
+          <w:numId w:val="2"/>
+        </w:numPr>
+        <w:spacing w:line="360" w:lineRule="auto"/>
+        <w:rPr>
+          <w:rFonts w:ascii="Times New Roman" w:eastAsia="Times New Roman" w:hAnsi="Times New Roman" w:cs="Times New Roman"/>
+          <w:sz w:val="24"/>
+          <w:szCs w:val="24"/>
+        </w:rPr>
+      </w:pPr>
+      <w:r>
+        <w:rPr>
+          <w:rFonts w:ascii="Times New Roman" w:eastAsia="Times New Roman" w:hAnsi="Times New Roman" w:cs="Times New Roman"/>
+          <w:sz w:val="24"/>
+          <w:szCs w:val="24"/>
+        </w:rPr>
+        <w:t>All code should pass all unit testing (at least 3 tests with edge cases).</w:t>
       </w:r>
     </w:p>
     <w:p>
@@ -2218,6 +2389,119 @@
     </w:lvl>
   </w:abstractNum>
   <w:abstractNum w:abstractNumId="2" w15:restartNumberingAfterBreak="0">
+    <w:nsid w:val="46241B89"/>
+    <w:multiLevelType w:val="hybridMultilevel"/>
+    <w:tmpl w:val="0E8ED146"/>
+    <w:lvl w:ilvl="0" w:tplc="04090001">
+      <w:start w:val="1"/>
+      <w:numFmt w:val="bullet"/>
+      <w:lvlText w:val=""/>
+      <w:lvlJc w:val="left"/>
+      <w:pPr>
+        <w:ind w:left="720" w:hanging="360"/>
+      </w:pPr>
+      <w:rPr>
+        <w:rFonts w:ascii="Symbol" w:hAnsi="Symbol" w:hint="default"/>
+      </w:rPr>
+    </w:lvl>
+    <w:lvl w:ilvl="1" w:tplc="04090003" w:tentative="1">
+      <w:start w:val="1"/>
+      <w:numFmt w:val="bullet"/>
+      <w:lvlText w:val="o"/>
+      <w:lvlJc w:val="left"/>
+      <w:pPr>
+        <w:ind w:left="1440" w:hanging="360"/>
+      </w:pPr>
+      <w:rPr>
+        <w:rFonts w:ascii="Courier New" w:hAnsi="Courier New" w:cs="Courier New" w:hint="default"/>
+      </w:rPr>
+    </w:lvl>
+    <w:lvl w:ilvl="2" w:tplc="04090005" w:tentative="1">
+      <w:start w:val="1"/>
+      <w:numFmt w:val="bullet"/>
+      <w:lvlText w:val=""/>
+      <w:lvlJc w:val="left"/>
+      <w:pPr>
+        <w:ind w:left="2160" w:hanging="360"/>
+      </w:pPr>
+      <w:rPr>
+        <w:rFonts w:ascii="Wingdings" w:hAnsi="Wingdings" w:hint="default"/>
+      </w:rPr>
+    </w:lvl>
+    <w:lvl w:ilvl="3" w:tplc="04090001" w:tentative="1">
+      <w:start w:val="1"/>
+      <w:numFmt w:val="bullet"/>
+      <w:lvlText w:val=""/>
+      <w:lvlJc w:val="left"/>
+      <w:pPr>
+        <w:ind w:left="2880" w:hanging="360"/>
+      </w:pPr>
+      <w:rPr>
+        <w:rFonts w:ascii="Symbol" w:hAnsi="Symbol" w:hint="default"/>
+      </w:rPr>
+    </w:lvl>
+    <w:lvl w:ilvl="4" w:tplc="04090003" w:tentative="1">
+      <w:start w:val="1"/>
+      <w:numFmt w:val="bullet"/>
+      <w:lvlText w:val="o"/>
+      <w:lvlJc w:val="left"/>
+      <w:pPr>
+        <w:ind w:left="3600" w:hanging="360"/>
+      </w:pPr>
+      <w:rPr>
+        <w:rFonts w:ascii="Courier New" w:hAnsi="Courier New" w:cs="Courier New" w:hint="default"/>
+      </w:rPr>
+    </w:lvl>
+    <w:lvl w:ilvl="5" w:tplc="04090005" w:tentative="1">
+      <w:start w:val="1"/>
+      <w:numFmt w:val="bullet"/>
+      <w:lvlText w:val=""/>
+      <w:lvlJc w:val="left"/>
+      <w:pPr>
+        <w:ind w:left="4320" w:hanging="360"/>
+      </w:pPr>
+      <w:rPr>
+        <w:rFonts w:ascii="Wingdings" w:hAnsi="Wingdings" w:hint="default"/>
+      </w:rPr>
+    </w:lvl>
+    <w:lvl w:ilvl="6" w:tplc="04090001" w:tentative="1">
+      <w:start w:val="1"/>
+      <w:numFmt w:val="bullet"/>
+      <w:lvlText w:val=""/>
+      <w:lvlJc w:val="left"/>
+      <w:pPr>
+        <w:ind w:left="5040" w:hanging="360"/>
+      </w:pPr>
+      <w:rPr>
+        <w:rFonts w:ascii="Symbol" w:hAnsi="Symbol" w:hint="default"/>
+      </w:rPr>
+    </w:lvl>
+    <w:lvl w:ilvl="7" w:tplc="04090003" w:tentative="1">
+      <w:start w:val="1"/>
+      <w:numFmt w:val="bullet"/>
+      <w:lvlText w:val="o"/>
+      <w:lvlJc w:val="left"/>
+      <w:pPr>
+        <w:ind w:left="5760" w:hanging="360"/>
+      </w:pPr>
+      <w:rPr>
+        <w:rFonts w:ascii="Courier New" w:hAnsi="Courier New" w:cs="Courier New" w:hint="default"/>
+      </w:rPr>
+    </w:lvl>
+    <w:lvl w:ilvl="8" w:tplc="04090005" w:tentative="1">
+      <w:start w:val="1"/>
+      <w:numFmt w:val="bullet"/>
+      <w:lvlText w:val=""/>
+      <w:lvlJc w:val="left"/>
+      <w:pPr>
+        <w:ind w:left="6480" w:hanging="360"/>
+      </w:pPr>
+      <w:rPr>
+        <w:rFonts w:ascii="Wingdings" w:hAnsi="Wingdings" w:hint="default"/>
+      </w:rPr>
+    </w:lvl>
+  </w:abstractNum>
+  <w:abstractNum w:abstractNumId="3" w15:restartNumberingAfterBreak="0">
     <w:nsid w:val="4A6A128C"/>
     <w:multiLevelType w:val="multilevel"/>
     <w:tmpl w:val="5B821C3E"/>
@@ -2366,7 +2650,7 @@
       </w:rPr>
     </w:lvl>
   </w:abstractNum>
-  <w:abstractNum w:abstractNumId="3" w15:restartNumberingAfterBreak="0">
+  <w:abstractNum w:abstractNumId="4" w15:restartNumberingAfterBreak="0">
     <w:nsid w:val="593E5E4F"/>
     <w:multiLevelType w:val="hybridMultilevel"/>
     <w:tmpl w:val="69FC7642"/>
@@ -2480,16 +2764,19 @@
     </w:lvl>
   </w:abstractNum>
   <w:num w:numId="1" w16cid:durableId="1575045234">
-    <w:abstractNumId w:val="2"/>
+    <w:abstractNumId w:val="3"/>
   </w:num>
   <w:num w:numId="2" w16cid:durableId="1651014037">
     <w:abstractNumId w:val="1"/>
   </w:num>
   <w:num w:numId="3" w16cid:durableId="50422682">
-    <w:abstractNumId w:val="3"/>
+    <w:abstractNumId w:val="4"/>
   </w:num>
   <w:num w:numId="4" w16cid:durableId="145241720">
     <w:abstractNumId w:val="0"/>
+  </w:num>
+  <w:num w:numId="5" w16cid:durableId="2043282616">
+    <w:abstractNumId w:val="2"/>
   </w:num>
 </w:numbering>
 </file>

</xml_diff>